<commit_message>
configuratiebestand geupdated, maar nog niet geimpleteerd in de tool.
</commit_message>
<xml_diff>
--- a/TransferToolDocu/Evaluatierapport.docx
+++ b/TransferToolDocu/Evaluatierapport.docx
@@ -266,7 +266,7 @@
                   </wp:anchor>
                 </w:drawing>
               </mc:Choice>
-              <mc:Fallback xmlns:arto="http://schemas.microsoft.com/office/word/2006/arto" xmlns:a14="http://schemas.microsoft.com/office/drawing/2010/main" xmlns:pic="http://schemas.openxmlformats.org/drawingml/2006/picture" xmlns:a="http://schemas.openxmlformats.org/drawingml/2006/main">
+              <mc:Fallback xmlns:a="http://schemas.openxmlformats.org/drawingml/2006/main" xmlns:pic="http://schemas.openxmlformats.org/drawingml/2006/picture" xmlns:a14="http://schemas.microsoft.com/office/drawing/2010/main" xmlns:arto="http://schemas.microsoft.com/office/word/2006/arto">
                 <w:pict w14:anchorId="32F2092C">
                   <v:group id="Groep 149" style="position:absolute;margin-left:0;margin-top:0;width:8in;height:95.7pt;z-index:251660288;mso-width-percent:941;mso-height-percent:121;mso-top-percent:23;mso-position-horizontal:center;mso-position-horizontal-relative:page;mso-position-vertical-relative:page;mso-width-percent:941;mso-height-percent:121;mso-top-percent:23" coordsize="73152,12161" coordorigin="" o:spid="_x0000_s1026" w14:anchorId="74BC0FA8" o:gfxdata="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">
                     <v:shape id="Rechthoek 51" style="position:absolute;width:73152;height:11303;visibility:visible;mso-wrap-style:square;v-text-anchor:middle" coordsize="7312660,1129665" o:spid="_x0000_s1027" fillcolor="#4472c4 [3204]" stroked="f" strokeweight="1pt" path="m,l7312660,r,1129665l3619500,733425,,1091565,,xe" o:gfxdata="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">
@@ -671,11 +671,19 @@
           <w:r>
             <w:t xml:space="preserve">Stagebedrijf: </w:t>
           </w:r>
+          <w:proofErr w:type="spellStart"/>
           <w:r>
             <w:rPr>
               <w:rFonts w:cstheme="minorHAnsi"/>
             </w:rPr>
-            <w:t>Prodist ERP Software</w:t>
+            <w:t>Prodist</w:t>
+          </w:r>
+          <w:proofErr w:type="spellEnd"/>
+          <w:r>
+            <w:rPr>
+              <w:rFonts w:cstheme="minorHAnsi"/>
+            </w:rPr>
+            <w:t xml:space="preserve"> ERP Software</w:t>
           </w:r>
         </w:p>
         <w:p>
@@ -762,7 +770,39 @@
         <w:t>t</w:t>
       </w:r>
       <w:r>
-        <w:t xml:space="preserve"> het bouwen van een tool die van PDF naar ProdistERP XML-bestand omzet. De bedoeling is dat deze tool een/meerdere PDF-bestand kan analyseren en de inhoud zo goed mogelijk zien te vertalen naar een XML-bestand, zodat ERP-applicatie uiteindelijke kan inlezen en importeren. </w:t>
+        <w:t xml:space="preserve"> het bouwen van een tool die van PDF naar </w:t>
+      </w:r>
+      <w:proofErr w:type="spellStart"/>
+      <w:r>
+        <w:t>ProdistERP</w:t>
+      </w:r>
+      <w:proofErr w:type="spellEnd"/>
+      <w:r>
+        <w:t xml:space="preserve"> </w:t>
+      </w:r>
+      <w:proofErr w:type="spellStart"/>
+      <w:r>
+        <w:t>XML-bestand</w:t>
+      </w:r>
+      <w:proofErr w:type="spellEnd"/>
+      <w:r>
+        <w:t xml:space="preserve"> omzet. De bedoeling is dat deze tool een/meerdere </w:t>
+      </w:r>
+      <w:proofErr w:type="spellStart"/>
+      <w:r>
+        <w:t>PDF-bestand</w:t>
+      </w:r>
+      <w:proofErr w:type="spellEnd"/>
+      <w:r>
+        <w:t xml:space="preserve"> kan analyseren en de inhoud zo goed mogelijk zien te vertalen naar een </w:t>
+      </w:r>
+      <w:proofErr w:type="spellStart"/>
+      <w:r>
+        <w:t>XML-bestand</w:t>
+      </w:r>
+      <w:proofErr w:type="spellEnd"/>
+      <w:r>
+        <w:t xml:space="preserve">, zodat ERP-applicatie uiteindelijke kan inlezen en importeren. </w:t>
       </w:r>
     </w:p>
     <w:p>
@@ -770,7 +810,31 @@
         <w:pStyle w:val="Geenafstand"/>
       </w:pPr>
       <w:r>
-        <w:t xml:space="preserve">De tool hoeft niet voor alle willekeurige PDF-bestanden te gelden. De examenopdracht is beperkt tot de PDF-bestanden van een hotelketen. Dus de opmaak van de PDF-bestanden ziet er hetzelfde uit. </w:t>
+        <w:t xml:space="preserve">De tool hoeft niet voor alle willekeurige </w:t>
+      </w:r>
+      <w:proofErr w:type="spellStart"/>
+      <w:r>
+        <w:t>PDF-bestanden</w:t>
+      </w:r>
+      <w:proofErr w:type="spellEnd"/>
+      <w:r>
+        <w:t xml:space="preserve"> te gelden. De examenopdracht is beperkt tot de </w:t>
+      </w:r>
+      <w:proofErr w:type="spellStart"/>
+      <w:r>
+        <w:t>PDF-bestanden</w:t>
+      </w:r>
+      <w:proofErr w:type="spellEnd"/>
+      <w:r>
+        <w:t xml:space="preserve"> van een hotelketen. Dus de opmaak van de </w:t>
+      </w:r>
+      <w:proofErr w:type="spellStart"/>
+      <w:r>
+        <w:t>PDF-bestanden</w:t>
+      </w:r>
+      <w:proofErr w:type="spellEnd"/>
+      <w:r>
+        <w:t xml:space="preserve"> ziet er hetzelfde uit. </w:t>
       </w:r>
     </w:p>
     <w:p>
@@ -812,7 +876,23 @@
           <w:rStyle w:val="normaltextrun"/>
           <w:rFonts w:ascii="Calibri" w:hAnsi="Calibri" w:cs="Calibri"/>
         </w:rPr>
-        <w:t xml:space="preserve">van ProdistERP Software en zijn klanten </w:t>
+        <w:t xml:space="preserve">van </w:t>
+      </w:r>
+      <w:proofErr w:type="spellStart"/>
+      <w:r>
+        <w:rPr>
+          <w:rStyle w:val="normaltextrun"/>
+          <w:rFonts w:ascii="Calibri" w:hAnsi="Calibri" w:cs="Calibri"/>
+        </w:rPr>
+        <w:t>ProdistERP</w:t>
+      </w:r>
+      <w:proofErr w:type="spellEnd"/>
+      <w:r>
+        <w:rPr>
+          <w:rStyle w:val="normaltextrun"/>
+          <w:rFonts w:ascii="Calibri" w:hAnsi="Calibri" w:cs="Calibri"/>
+        </w:rPr>
+        <w:t xml:space="preserve"> Software en zijn klanten </w:t>
       </w:r>
       <w:r>
         <w:rPr>
@@ -1003,7 +1083,15 @@
         <w:t xml:space="preserve">onderdeel wordt de huidige oplossingen, bestaande technologieën, </w:t>
       </w:r>
       <w:r>
-        <w:t xml:space="preserve">schaalbaarheid etc, uitgelegd. </w:t>
+        <w:t xml:space="preserve">schaalbaarheid </w:t>
+      </w:r>
+      <w:proofErr w:type="spellStart"/>
+      <w:r>
+        <w:t>etc</w:t>
+      </w:r>
+      <w:proofErr w:type="spellEnd"/>
+      <w:r>
+        <w:t xml:space="preserve">, uitgelegd. </w:t>
       </w:r>
     </w:p>
     <w:p>
@@ -1034,8 +1122,13 @@
       <w:r>
         <w:t xml:space="preserve">en </w:t>
       </w:r>
-      <w:r>
-        <w:t xml:space="preserve">Github </w:t>
+      <w:proofErr w:type="spellStart"/>
+      <w:r>
+        <w:t>Github</w:t>
+      </w:r>
+      <w:proofErr w:type="spellEnd"/>
+      <w:r>
+        <w:t xml:space="preserve"> </w:t>
       </w:r>
       <w:r>
         <w:t xml:space="preserve">omgeving </w:t>
@@ -1110,9 +1203,11 @@
       <w:pPr>
         <w:pStyle w:val="Geenafstand"/>
       </w:pPr>
+      <w:proofErr w:type="spellStart"/>
       <w:r>
         <w:t>Trello</w:t>
       </w:r>
+      <w:proofErr w:type="spellEnd"/>
       <w:r>
         <w:t xml:space="preserve"> wordt aangemaakt die </w:t>
       </w:r>
@@ -1295,7 +1390,15 @@
         <w:pStyle w:val="Geenafstand"/>
       </w:pPr>
       <w:r>
-        <w:t xml:space="preserve">Omdat de tweede week eigenlijk de voorjaarsvakantie is, heeft mijn Examenopdrachtomschrijving voor de hele week in de mail van meneer de Boer gelegen. In de derde week heb ik die nog wat aanpassingen gedaan en opnieuw gestuurd. </w:t>
+        <w:t xml:space="preserve">Omdat de tweede week eigenlijk de voorjaarsvakantie is, heeft mijn </w:t>
+      </w:r>
+      <w:proofErr w:type="spellStart"/>
+      <w:r>
+        <w:t>Examenopdrachtomschrijving</w:t>
+      </w:r>
+      <w:proofErr w:type="spellEnd"/>
+      <w:r>
+        <w:t xml:space="preserve"> voor de hele week in de mail van meneer de Boer gelegen. In de derde week heb ik die nog wat aanpassingen gedaan en opnieuw gestuurd. </w:t>
       </w:r>
     </w:p>
     <w:p>
@@ -1347,7 +1450,15 @@
         <w:t>eventueel bestaande bibliotheken voor het verwerken van PDF bestanden</w:t>
       </w:r>
       <w:r>
-        <w:t xml:space="preserve">, verder heb ik ook nog even opgezocht hoe ik bijvoorbeeld “FileSystemWatcher” kan gebruiken. </w:t>
+        <w:t>, verder heb ik ook nog even opgezocht hoe ik bijvoorbeeld “</w:t>
+      </w:r>
+      <w:proofErr w:type="spellStart"/>
+      <w:r>
+        <w:t>FileSystemWatcher</w:t>
+      </w:r>
+      <w:proofErr w:type="spellEnd"/>
+      <w:r>
+        <w:t xml:space="preserve">” kan gebruiken. </w:t>
       </w:r>
     </w:p>
     <w:p>
@@ -1365,97 +1476,23 @@
         <w:pStyle w:val="Geenafstand"/>
       </w:pPr>
       <w:r>
-        <w:t xml:space="preserve">Vierde week ben ik voornamelijk bugs aan het fixen van het prototype. Ik heb begin van de week meer PDF’s gevraagd </w:t>
-      </w:r>
-      <w:r>
-        <w:t xml:space="preserve">om te testen. Einde van de dag 141 bestanden gekregen, en blijkt 11 bestanden niet doorheen kunnen, </w:t>
-      </w:r>
-      <w:r>
-        <w:t xml:space="preserve">9 van de 11 hebben </w:t>
-      </w:r>
-      <w:r>
-        <w:t xml:space="preserve">te maken </w:t>
-      </w:r>
-      <w:r>
-        <w:t xml:space="preserve">dat </w:t>
-      </w:r>
-      <w:r>
-        <w:t xml:space="preserve">sommige cellen in de artikelentabel newline(\n) bevat, en dat neemt hij letterlijk ook mee, </w:t>
-      </w:r>
-      <w:r>
-        <w:t xml:space="preserve">dat </w:t>
-      </w:r>
-      <w:r>
-        <w:t>ik van tevoren geen rekening mee heb gehouden</w:t>
-      </w:r>
-      <w:r>
-        <w:t xml:space="preserve">. </w:t>
-      </w:r>
-      <w:r>
-        <w:t xml:space="preserve">2 van de </w:t>
-      </w:r>
-      <w:r>
-        <w:t xml:space="preserve">11 hebben </w:t>
-      </w:r>
-      <w:r>
-        <w:t xml:space="preserve">te maken dat ik een check heb gedaan, zodra hij detecteert dat de </w:t>
-      </w:r>
-      <w:r>
-        <w:t>hotel</w:t>
-      </w:r>
-      <w:r>
-        <w:t>naam uit ‘NH’(hotelketen) bevat, dan gaat hij pas alles uitlezen en omzetten naar XML</w:t>
-      </w:r>
-      <w:r>
-        <w:t>. M</w:t>
-      </w:r>
-      <w:r>
-        <w:t xml:space="preserve">aar </w:t>
-      </w:r>
-      <w:r>
-        <w:t xml:space="preserve">die 2 bestanden hebben juist geen ‘NH’ in hun hotelnaam, maar wel behoren tot die hotelketen. </w:t>
-      </w:r>
-      <w:r>
-        <w:t>Dus</w:t>
-      </w:r>
-      <w:r>
-        <w:t xml:space="preserve"> </w:t>
-      </w:r>
-      <w:r>
-        <w:t xml:space="preserve">heb </w:t>
-      </w:r>
-      <w:r>
-        <w:t xml:space="preserve">verder nog even onderzoek gedaan of de tekst uit logo kan halen, want </w:t>
-      </w:r>
-      <w:r>
-        <w:t>het logo</w:t>
-      </w:r>
-      <w:r>
-        <w:t xml:space="preserve"> blijft wel gewoon </w:t>
-      </w:r>
-      <w:r>
-        <w:t>het</w:t>
-      </w:r>
-      <w:r>
-        <w:t>zelfde</w:t>
-      </w:r>
-      <w:r>
-        <w:t xml:space="preserve"> en op dezelfde positie</w:t>
-      </w:r>
-      <w:r>
-        <w:t xml:space="preserve">. </w:t>
-      </w:r>
-      <w:r>
-        <w:t xml:space="preserve">De tekstbugs </w:t>
-      </w:r>
-      <w:r>
-        <w:t>heeft me 3-4 dagen gekost</w:t>
-      </w:r>
-      <w:r>
-        <w:t xml:space="preserve"> om ze te fixen(moet nog onderzoek doen over het uithalen van tekst in image)</w:t>
-      </w:r>
-      <w:r>
-        <w:t xml:space="preserve">. </w:t>
+        <w:t xml:space="preserve">In vierde week ben ik voornamelijk bugs aan het fixen van het prototype. Ik heb begin van de week meer </w:t>
+      </w:r>
+      <w:proofErr w:type="spellStart"/>
+      <w:r>
+        <w:t>PDF’s</w:t>
+      </w:r>
+      <w:proofErr w:type="spellEnd"/>
+      <w:r>
+        <w:t xml:space="preserve"> gevraagd om te testen. Einde van de dag 141 bestanden gekregen, en blijkt 11 bestanden niet doorheen kunnen, 9 van de 11 hebben te maken dat sommige cellen in de artikelentabel </w:t>
+      </w:r>
+      <w:proofErr w:type="spellStart"/>
+      <w:r>
+        <w:t>newline</w:t>
+      </w:r>
+      <w:proofErr w:type="spellEnd"/>
+      <w:r>
+        <w:t xml:space="preserve">(\n) bevat, en dat neemt hij letterlijk ook mee, dat ik van tevoren geen rekening mee heb gehouden. 2 van de 11 hebben te maken dat ik een check heb gedaan, zodra hij detecteert dat de hotelnaam uit ‘NH’(hotelketen) bevat, dan gaat hij pas alles uitlezen en omzetten naar XML. Maar die 2 bestanden hebben juist geen ‘NH’ in hun hotelnaam, maar wel behoren tot die hotelketen. Dus heb verder nog even onderzoek gedaan of de tekst uit logo kan halen, want het logo blijft wel gewoon hetzelfde en op dezelfde positie. De tekstbugs heeft me 3-4 dagen gekost om ze te fixen(moet nog onderzoek doen over het uithalen van tekst in image). </w:t>
       </w:r>
     </w:p>
     <w:p>
@@ -1468,31 +1505,31 @@
         <w:pStyle w:val="Geenafstand"/>
       </w:pPr>
       <w:r>
-        <w:t>Eind van de week heb ik pas de gepublished versie ook kunnen testen.</w:t>
-      </w:r>
-      <w:r>
-        <w:t xml:space="preserve"> </w:t>
-      </w:r>
-      <w:r>
-        <w:t>Eerst werkt alles ook niet naar wens. De handmatige upload van bestanden werkt wel</w:t>
-      </w:r>
-      <w:r>
-        <w:t>. M</w:t>
-      </w:r>
-      <w:r>
-        <w:t>aar zodra ik een bestand in een map sleept, crasht het</w:t>
-      </w:r>
-      <w:r>
-        <w:t xml:space="preserve"> en hij geeft ook geen foutmelding(niet via sourcecode). Uiteindelijk heb ik online gezocht </w:t>
-      </w:r>
-      <w:r>
-        <w:t xml:space="preserve">dat ik van Debug naar Release moet schakelen en hij geeft een error waarvan het niet mijn code is(ArgumentNull…). Uiteindelijk heb ik gevonden dat het te maken heeft met mijn configuratiebestand dat niet goed ingesteld is, dus heb die maar weggehaald. En het werkt. Gepublished versie ook getest, </w:t>
-      </w:r>
-      <w:r>
-        <w:t>en ook op mijn zakelijke computer(Hij heeft wel toestemming nodig om de bestanden te schrijven en te verplaatsen).</w:t>
-      </w:r>
-      <w:r>
-        <w:t xml:space="preserve"> </w:t>
+        <w:t xml:space="preserve">Eind van de week heb ik pas de </w:t>
+      </w:r>
+      <w:proofErr w:type="spellStart"/>
+      <w:r>
+        <w:t>gepublished</w:t>
+      </w:r>
+      <w:proofErr w:type="spellEnd"/>
+      <w:r>
+        <w:t xml:space="preserve"> versie ook kunnen testen. Daarom is het contact met William stuk minder. Eerst werkt alles ook niet naar wens. De handmatige upload van bestanden werkt wel. Maar zodra ik een bestand in een map sleept, crasht het en hij geeft ook geen foutmelding(niet via sourcecode). Uiteindelijk heb ik online gezocht dat ik van Debug naar Release moet schakelen en hij geeft een error waarvan het niet mijn code is(</w:t>
+      </w:r>
+      <w:proofErr w:type="spellStart"/>
+      <w:r>
+        <w:t>ArgumentNull</w:t>
+      </w:r>
+      <w:proofErr w:type="spellEnd"/>
+      <w:r>
+        <w:t xml:space="preserve">…). Uiteindelijk heb ik gevonden dat het te maken heeft met mijn configuratiebestand dat niet goed ingesteld is, dus heb die maar weggehaald. En het werkt. </w:t>
+      </w:r>
+      <w:proofErr w:type="spellStart"/>
+      <w:r>
+        <w:t>Gepublished</w:t>
+      </w:r>
+      <w:proofErr w:type="spellEnd"/>
+      <w:r>
+        <w:t xml:space="preserve"> versie ook getest, en ook op mijn zakelijke computer(Hij heeft wel toestemming nodig om de bestanden te schrijven en te verplaatsen). </w:t>
       </w:r>
     </w:p>
     <w:p>
@@ -1505,43 +1542,15 @@
         <w:pStyle w:val="Geenafstand"/>
       </w:pPr>
       <w:r>
-        <w:t xml:space="preserve">Alleen </w:t>
-      </w:r>
-      <w:r>
-        <w:t xml:space="preserve">blijft </w:t>
-      </w:r>
-      <w:r>
-        <w:t>de logoerror</w:t>
-      </w:r>
-      <w:r>
-        <w:t xml:space="preserve"> ernaast</w:t>
-      </w:r>
-      <w:r>
-        <w:t xml:space="preserve">, omdat die 2 bestanden geen ‘NH’ bevat in hun hotelnaam, dus </w:t>
-      </w:r>
-      <w:r>
-        <w:t xml:space="preserve">het programma </w:t>
-      </w:r>
-      <w:r>
-        <w:t xml:space="preserve">slaat </w:t>
-      </w:r>
-      <w:r>
-        <w:t xml:space="preserve">hun </w:t>
-      </w:r>
-      <w:r>
-        <w:t xml:space="preserve">over, </w:t>
-      </w:r>
-      <w:r>
-        <w:t xml:space="preserve">terwijl </w:t>
-      </w:r>
-      <w:r>
-        <w:t>ze behoren wel tot die hotelketen</w:t>
-      </w:r>
-      <w:r>
-        <w:t>. Dus heb daar ook nog even onderzoek gedaan of het mogelijk is om tekst uit een image te halen.</w:t>
-      </w:r>
-      <w:r>
-        <w:t xml:space="preserve"> </w:t>
+        <w:t xml:space="preserve">Alleen blijft de </w:t>
+      </w:r>
+      <w:proofErr w:type="spellStart"/>
+      <w:r>
+        <w:t>logoerror</w:t>
+      </w:r>
+      <w:proofErr w:type="spellEnd"/>
+      <w:r>
+        <w:t xml:space="preserve"> ernaast, omdat die 2 bestanden geen ‘NH’ bevat in hun hotelnaam, dus het programma slaat hun over, terwijl ze wel behoren tot die hotelketen. Dus heb daar ook nog even onderzoek gedaan of het mogelijk is om tekst uit een image te halen. </w:t>
       </w:r>
     </w:p>
     <w:p>
@@ -1554,13 +1563,7 @@
         <w:pStyle w:val="Geenafstand"/>
       </w:pPr>
       <w:r>
-        <w:t>Verder heb ik als wat extras gekregen</w:t>
-      </w:r>
-      <w:r>
-        <w:t xml:space="preserve">: </w:t>
-      </w:r>
-      <w:r>
-        <w:t xml:space="preserve"> </w:t>
+        <w:t xml:space="preserve">Verder heb ik nog wat extra gekregen: </w:t>
       </w:r>
     </w:p>
     <w:p>
@@ -1568,34 +1571,10 @@
         <w:pStyle w:val="Geenafstand"/>
       </w:pPr>
       <w:r>
-        <w:t xml:space="preserve">1. </w:t>
-      </w:r>
-      <w:r>
-        <w:t>dat er een configuratie bestand</w:t>
-      </w:r>
-      <w:r>
-        <w:t xml:space="preserve">. Hij leest </w:t>
-      </w:r>
-      <w:r>
-        <w:t>het logo</w:t>
-      </w:r>
-      <w:r>
-        <w:t xml:space="preserve"> </w:t>
-      </w:r>
-      <w:r>
-        <w:t>uit</w:t>
-      </w:r>
-      <w:r>
-        <w:t xml:space="preserve">(als </w:t>
-      </w:r>
-      <w:r>
-        <w:t xml:space="preserve">dat </w:t>
-      </w:r>
-      <w:r>
-        <w:t>mogelijk is), zodra het een “NH”-hotelketen is, pakt hij die structuur</w:t>
-      </w:r>
-      <w:r>
-        <w:t>. Andere hotel? Andere structuur.</w:t>
+        <w:t>1. dat er een configuratie bestand. Hij leest het logo uit(als dat mogelijk is), zodra het een “NH”-hotelketen is, pakt hij die structuur. Andere hotel? Andere structuur. 2. Windows service, is iets voor later. Bij het opstarten van je computer kan je meteen het programma gebruik van maken, dus hoef je niet het programma eerst nog te openen.</w:t>
+      </w:r>
+      <w:r>
+        <w:br w:type="page"/>
       </w:r>
     </w:p>
     <w:p>
@@ -1603,64 +1582,101 @@
         <w:pStyle w:val="Geenafstand"/>
       </w:pPr>
       <w:r>
-        <w:t xml:space="preserve">2. </w:t>
-      </w:r>
-      <w:r>
-        <w:t>Windows service, is iets voor later</w:t>
-      </w:r>
-      <w:r>
-        <w:t xml:space="preserve">. Bij het opstarten van je computer kan je meteen </w:t>
-      </w:r>
-      <w:r>
-        <w:t xml:space="preserve">het </w:t>
-      </w:r>
-      <w:r>
-        <w:t xml:space="preserve">programma gebruik van maken, dus hoef je niet </w:t>
-      </w:r>
-      <w:r>
-        <w:t xml:space="preserve">het </w:t>
-      </w:r>
-      <w:r>
-        <w:t>programma eerst nog</w:t>
-      </w:r>
-      <w:r>
-        <w:t xml:space="preserve"> te openen</w:t>
+        <w:lastRenderedPageBreak/>
+        <w:t>Het contact met William is heel goed, elke dag kan ik wel een update geven om even wat te laat</w:t>
+      </w:r>
+      <w:r>
+        <w:t xml:space="preserve"> </w:t>
+      </w:r>
+      <w:r>
+        <w:t>zien</w:t>
+      </w:r>
+      <w:r>
+        <w:t xml:space="preserve">. Terwijl het </w:t>
+      </w:r>
+      <w:r>
+        <w:t xml:space="preserve">contact met de product </w:t>
+      </w:r>
+      <w:proofErr w:type="spellStart"/>
+      <w:r>
+        <w:t>owner</w:t>
+      </w:r>
+      <w:proofErr w:type="spellEnd"/>
+      <w:r>
+        <w:t xml:space="preserve"> </w:t>
+      </w:r>
+      <w:r>
+        <w:t xml:space="preserve">tijdens de proeve proef </w:t>
+      </w:r>
+      <w:r>
+        <w:t>toen een aandachtspunt is</w:t>
       </w:r>
       <w:r>
         <w:t xml:space="preserve">. </w:t>
       </w:r>
     </w:p>
     <w:p>
-      <w:r>
-        <w:br w:type="page"/>
-      </w:r>
+      <w:pPr>
+        <w:pStyle w:val="Geenafstand"/>
+      </w:pPr>
     </w:p>
     <w:p>
       <w:pPr>
         <w:pStyle w:val="Geenafstand"/>
       </w:pPr>
       <w:r>
-        <w:lastRenderedPageBreak/>
-        <w:t>Het contact met William is heel goed, elke dag kan ik wel een update geven om even wat te laat</w:t>
+        <w:t xml:space="preserve">In het prototype krijgt de gebruiker een scherm </w:t>
+      </w:r>
+      <w:r>
+        <w:t>waarmee hij een pad kan selecteren, en de bestanden kan uploaden.</w:t>
       </w:r>
       <w:r>
         <w:t xml:space="preserve"> </w:t>
       </w:r>
       <w:r>
-        <w:t>zien</w:t>
-      </w:r>
-      <w:r>
-        <w:t xml:space="preserve">. Terwijl het </w:t>
-      </w:r>
-      <w:r>
-        <w:t xml:space="preserve">contact met de product owner </w:t>
-      </w:r>
-      <w:r>
-        <w:t xml:space="preserve">tijdens de proeve proef </w:t>
-      </w:r>
-      <w:r>
-        <w:t>toen een aandachtspunt is</w:t>
-      </w:r>
+        <w:t xml:space="preserve">De pad wordt dan opgeslagen voor later gebruik. </w:t>
+      </w:r>
+      <w:r>
+        <w:t xml:space="preserve">En vervolgens wordt die ook in de gaten gehouden, zodra daar een nieuwe bestanden inkomen, wordt mijn tool geactiveerd, hij kijkt of voor elk bestand of hij überhaupt een PDF bestand is, dan wordt op een specifieke </w:t>
+      </w:r>
+      <w:r>
+        <w:t>coördinaat</w:t>
+      </w:r>
+      <w:r>
+        <w:t xml:space="preserve"> </w:t>
+      </w:r>
+      <w:r>
+        <w:t xml:space="preserve">de tekst uitgehaald, zodra hij dat niet herkend, dan geeft hij ook een foutmelding. Als alles doorheen is gegaan, worden alle gegevens verzameld, </w:t>
+      </w:r>
+      <w:r>
+        <w:t xml:space="preserve">onder andere de afleverdatum, afleveradres, </w:t>
+      </w:r>
+      <w:r>
+        <w:t xml:space="preserve">factuuradres en de bestelde artikelen, vervolgens </w:t>
+      </w:r>
+      <w:r>
+        <w:t>naar een opgebouwd XML bestand</w:t>
+      </w:r>
+      <w:r>
+        <w:t xml:space="preserve"> omgezet</w:t>
+      </w:r>
+      <w:r>
+        <w:t>.</w:t>
+      </w:r>
+      <w:r>
+        <w:t xml:space="preserve"> Het is wel de bedoeling dat dit XML bestand</w:t>
+      </w:r>
+      <w:r>
+        <w:t xml:space="preserve"> uiteindelijk</w:t>
+      </w:r>
+      <w:r>
+        <w:t xml:space="preserve"> ingelezen kan worden in </w:t>
+      </w:r>
+      <w:proofErr w:type="spellStart"/>
+      <w:r>
+        <w:t>ProdistERP</w:t>
+      </w:r>
+      <w:proofErr w:type="spellEnd"/>
       <w:r>
         <w:t xml:space="preserve">. </w:t>
       </w:r>
@@ -1675,160 +1691,169 @@
         <w:pStyle w:val="Geenafstand"/>
       </w:pPr>
       <w:r>
-        <w:t xml:space="preserve">In het prototype krijgt de gebruiker een scherm </w:t>
-      </w:r>
-      <w:r>
-        <w:t>waarmee hij een pad kan selecteren, en de bestanden kan uploaden.</w:t>
+        <w:t xml:space="preserve">Uiteindelijk moet het </w:t>
+      </w:r>
+      <w:r>
+        <w:t>eindresultaat</w:t>
+      </w:r>
+      <w:r>
+        <w:t>(koppeling)</w:t>
+      </w:r>
+      <w:r>
+        <w:t xml:space="preserve"> geen gebruikersinterface</w:t>
+      </w:r>
+      <w:r>
+        <w:t xml:space="preserve"> hebben</w:t>
+      </w:r>
+      <w:r>
+        <w:t xml:space="preserve">, dus niet dat de gebruiker </w:t>
+      </w:r>
+      <w:r>
+        <w:t>een scherm krijgt waarmee hij iets moet doen</w:t>
+      </w:r>
+      <w:r>
+        <w:t>. Daardoor is</w:t>
+      </w:r>
+      <w:r>
+        <w:t xml:space="preserve"> het</w:t>
+      </w:r>
+      <w:r>
+        <w:t xml:space="preserve"> moeilijk om </w:t>
+      </w:r>
+      <w:r>
+        <w:t xml:space="preserve">de tool </w:t>
+      </w:r>
+      <w:r>
+        <w:t>te laten</w:t>
       </w:r>
       <w:r>
         <w:t xml:space="preserve"> </w:t>
       </w:r>
       <w:r>
-        <w:t xml:space="preserve">De pad wordt dan opgeslagen voor later gebruik. </w:t>
-      </w:r>
-      <w:r>
-        <w:t xml:space="preserve">En vervolgens wordt die ook in de gaten gehouden, zodra daar een nieuwe bestanden inkomen, wordt mijn tool geactiveerd, hij kijkt of voor elk bestand of hij überhaupt een PDF bestand is, dan wordt op een specifieke </w:t>
-      </w:r>
-      <w:r>
-        <w:t>coördinaat</w:t>
+        <w:t xml:space="preserve">testen zonder </w:t>
+      </w:r>
+      <w:r>
+        <w:t>gebruikersinterface. Maar het prototype kan zeker getest worden</w:t>
+      </w:r>
+      <w:r>
+        <w:t>.</w:t>
       </w:r>
       <w:r>
         <w:t xml:space="preserve"> </w:t>
       </w:r>
       <w:r>
-        <w:t xml:space="preserve">de tekst uitgehaald, zodra hij dat niet herkend, dan geeft hij ook een foutmelding. Als alles doorheen is gegaan, worden alle gegevens verzameld, </w:t>
-      </w:r>
-      <w:r>
-        <w:t xml:space="preserve">onder andere de afleverdatum, afleveradres, </w:t>
-      </w:r>
-      <w:r>
-        <w:t xml:space="preserve">factuuradres en de bestelde artikelen, vervolgens </w:t>
-      </w:r>
-      <w:r>
-        <w:t>naar een opgebouwd XML bestand</w:t>
-      </w:r>
-      <w:r>
-        <w:t xml:space="preserve"> omgezet</w:t>
-      </w:r>
-      <w:r>
-        <w:t>.</w:t>
-      </w:r>
-      <w:r>
-        <w:t xml:space="preserve"> Het is wel de bedoeling dat dit XML bestand</w:t>
-      </w:r>
-      <w:r>
-        <w:t xml:space="preserve"> uiteindelijk</w:t>
-      </w:r>
-      <w:r>
-        <w:t xml:space="preserve"> ingelezen kan worden in ProdistERP. </w:t>
+        <w:br/>
+      </w:r>
+      <w:r>
+        <w:br/>
       </w:r>
     </w:p>
     <w:p>
-      <w:pPr>
-        <w:pStyle w:val="Geenafstand"/>
-      </w:pPr>
+      <w:r>
+        <w:br w:type="page"/>
+      </w:r>
     </w:p>
     <w:p>
       <w:pPr>
         <w:pStyle w:val="Geenafstand"/>
       </w:pPr>
       <w:r>
-        <w:t xml:space="preserve">Uiteindelijk moet het </w:t>
-      </w:r>
-      <w:r>
-        <w:t>eindresultaat</w:t>
-      </w:r>
-      <w:r>
-        <w:t>(koppeling)</w:t>
-      </w:r>
-      <w:r>
-        <w:t xml:space="preserve"> geen gebruikersinterface</w:t>
-      </w:r>
-      <w:r>
-        <w:t xml:space="preserve"> hebben</w:t>
-      </w:r>
-      <w:r>
-        <w:t xml:space="preserve">, dus niet dat de gebruiker </w:t>
-      </w:r>
-      <w:r>
-        <w:t>een scherm krijgt waarmee hij iets moet doen</w:t>
-      </w:r>
-      <w:r>
-        <w:t>. Daardoor is</w:t>
-      </w:r>
-      <w:r>
-        <w:t xml:space="preserve"> het</w:t>
-      </w:r>
-      <w:r>
-        <w:t xml:space="preserve"> moeilijk om </w:t>
-      </w:r>
-      <w:r>
-        <w:t xml:space="preserve">de tool </w:t>
-      </w:r>
-      <w:r>
-        <w:t>te laten</w:t>
-      </w:r>
-      <w:r>
-        <w:t xml:space="preserve"> </w:t>
-      </w:r>
-      <w:r>
-        <w:t xml:space="preserve">testen zonder </w:t>
-      </w:r>
-      <w:r>
-        <w:t>gebruikersinterface. Maar het prototype kan zeker getest worden</w:t>
-      </w:r>
-      <w:r>
-        <w:t>.</w:t>
-      </w:r>
-      <w:r>
-        <w:t xml:space="preserve"> </w:t>
-      </w:r>
-      <w:r>
-        <w:br/>
-      </w:r>
-      <w:r>
-        <w:br/>
+        <w:lastRenderedPageBreak/>
+        <w:t xml:space="preserve">Ik vind deze stage </w:t>
+      </w:r>
+      <w:r>
+        <w:t>veel leerzamer dan mijn vorige stage. Tijdens mijn vorige stage moest ik met het stagebedrijf meewerken aan een project</w:t>
+      </w:r>
+      <w:r>
+        <w:t>. A</w:t>
+      </w:r>
+      <w:r>
+        <w:t xml:space="preserve">lles hebben ze </w:t>
+      </w:r>
+      <w:r>
+        <w:t xml:space="preserve">eigenlijk </w:t>
+      </w:r>
+      <w:r>
+        <w:t xml:space="preserve">al klaargezet, en ze </w:t>
+      </w:r>
+      <w:r>
+        <w:t xml:space="preserve">waren </w:t>
+      </w:r>
+      <w:r>
+        <w:t xml:space="preserve">ook al een tijdje mee bezig. </w:t>
+      </w:r>
+      <w:r>
+        <w:t xml:space="preserve">Dus ik heb niet de tijd om alles te laten verzinken aan het einde van de dag. </w:t>
+      </w:r>
+      <w:r>
+        <w:t xml:space="preserve">Soms weet ik ook niet wat ik aan het doen was. </w:t>
       </w:r>
     </w:p>
     <w:p>
-      <w:r>
-        <w:br w:type="page"/>
-      </w:r>
+      <w:pPr>
+        <w:pStyle w:val="Geenafstand"/>
+      </w:pPr>
     </w:p>
     <w:p>
       <w:pPr>
         <w:pStyle w:val="Geenafstand"/>
       </w:pPr>
       <w:r>
-        <w:lastRenderedPageBreak/>
-        <w:t xml:space="preserve">Ik vind deze stage </w:t>
-      </w:r>
-      <w:r>
-        <w:t>veel leerzamer dan mijn vorige stage. Tijdens mijn vorige stage moest ik met het stagebedrijf meewerken aan een project</w:t>
-      </w:r>
-      <w:r>
-        <w:t>. A</w:t>
-      </w:r>
-      <w:r>
-        <w:t xml:space="preserve">lles hebben ze </w:t>
-      </w:r>
-      <w:r>
-        <w:t xml:space="preserve">eigenlijk </w:t>
-      </w:r>
-      <w:r>
-        <w:t xml:space="preserve">al klaargezet, en ze </w:t>
-      </w:r>
-      <w:r>
-        <w:t xml:space="preserve">waren </w:t>
-      </w:r>
-      <w:r>
-        <w:t xml:space="preserve">ook al een tijdje mee bezig. </w:t>
-      </w:r>
-      <w:r>
-        <w:t xml:space="preserve">Dus ik heb niet de tijd om alles te laten verzinken aan het einde van de dag. </w:t>
-      </w:r>
-      <w:r>
-        <w:t xml:space="preserve">Soms weet ik ook niet wat ik aan het doen was. </w:t>
+        <w:t xml:space="preserve">Maar </w:t>
+      </w:r>
+      <w:r>
+        <w:t xml:space="preserve">met </w:t>
+      </w:r>
+      <w:r>
+        <w:t>deze stage krijg ik een opdracht waarmee ik zelf aan de slag kan</w:t>
+      </w:r>
+      <w:r>
+        <w:t>. I</w:t>
+      </w:r>
+      <w:r>
+        <w:t xml:space="preserve">k kan mijn eigen tempel pakken, </w:t>
+      </w:r>
+      <w:r>
+        <w:t>waardoor ik meer verantwoordelijker voel over mijn eigen project.</w:t>
+      </w:r>
+      <w:r>
+        <w:t xml:space="preserve"> </w:t>
+      </w:r>
+      <w:r>
+        <w:t xml:space="preserve">Er wordt geen Daily of Sprint Review gedaan, dan </w:t>
+      </w:r>
+      <w:r>
+        <w:t xml:space="preserve">ga </w:t>
+      </w:r>
+      <w:r>
+        <w:t xml:space="preserve">ik zelf </w:t>
+      </w:r>
+      <w:r>
+        <w:t xml:space="preserve">wel </w:t>
+      </w:r>
+      <w:r>
+        <w:t>op.</w:t>
+      </w:r>
+      <w:r>
+        <w:t xml:space="preserve"> Ik ben meer gefocust</w:t>
+      </w:r>
+      <w:r>
+        <w:t>. Aan het einde van de dag ben ik wel helemaal kapot, maar ik vind het waarde</w:t>
+      </w:r>
+      <w:r>
+        <w:t xml:space="preserve"> dat </w:t>
+      </w:r>
+      <w:r>
+        <w:t xml:space="preserve">ik wel wat </w:t>
+      </w:r>
+      <w:r>
+        <w:t xml:space="preserve">heb </w:t>
+      </w:r>
+      <w:r>
+        <w:t>gedaan</w:t>
+      </w:r>
+      <w:r>
+        <w:t xml:space="preserve">. </w:t>
       </w:r>
     </w:p>
     <w:p>
@@ -1841,173 +1866,141 @@
         <w:pStyle w:val="Geenafstand"/>
       </w:pPr>
       <w:r>
-        <w:t xml:space="preserve">Maar </w:t>
-      </w:r>
-      <w:r>
-        <w:t xml:space="preserve">met </w:t>
-      </w:r>
-      <w:r>
-        <w:t>deze stage krijg ik een opdracht waarmee ik zelf aan de slag kan</w:t>
-      </w:r>
-      <w:r>
-        <w:t>. I</w:t>
-      </w:r>
-      <w:r>
-        <w:t xml:space="preserve">k kan mijn eigen tempel pakken, </w:t>
-      </w:r>
-      <w:r>
-        <w:t>waardoor ik meer verantwoordelijker voel over mijn eigen project.</w:t>
+        <w:t>Omdat de opdracht duidelijk is beschreven via de mail</w:t>
+      </w:r>
+      <w:r>
+        <w:t>, is</w:t>
+      </w:r>
+      <w:r>
+        <w:t xml:space="preserve"> de </w:t>
+      </w:r>
+      <w:proofErr w:type="spellStart"/>
+      <w:r>
+        <w:t>examenopdrachtomschrijving</w:t>
+      </w:r>
+      <w:proofErr w:type="spellEnd"/>
+      <w:r>
+        <w:t xml:space="preserve"> aan het einde van </w:t>
+      </w:r>
+      <w:r>
+        <w:t xml:space="preserve">dezelfde </w:t>
+      </w:r>
+      <w:r>
+        <w:t>dag al klaar</w:t>
+      </w:r>
+      <w:r>
+        <w:t>. De tweede week</w:t>
+      </w:r>
+      <w:r>
+        <w:t xml:space="preserve"> ben ik dan</w:t>
+      </w:r>
+      <w:r>
+        <w:t xml:space="preserve"> gefocust op de afgesproken documentaties. In derde week begonnen met het prototype. </w:t>
+      </w:r>
+      <w:r>
+        <w:t xml:space="preserve">Het is eerste wel even </w:t>
+      </w:r>
+      <w:proofErr w:type="spellStart"/>
+      <w:r>
+        <w:t>struggelen</w:t>
+      </w:r>
+      <w:proofErr w:type="spellEnd"/>
+      <w:r>
+        <w:t xml:space="preserve"> hoe alles in elkaar zit. Maar h</w:t>
+      </w:r>
+      <w:r>
+        <w:t>et ontwikkelen is veel sneller verlopen dan ik heb verwacht</w:t>
+      </w:r>
+      <w:r>
+        <w:t xml:space="preserve"> omdat ik </w:t>
+      </w:r>
+      <w:r>
+        <w:t xml:space="preserve">die </w:t>
+      </w:r>
+      <w:r>
+        <w:t>opwarmopdracht kan gebruiken</w:t>
+      </w:r>
+      <w:r>
+        <w:t xml:space="preserve">. </w:t>
+      </w:r>
+      <w:r>
+        <w:t xml:space="preserve">Aan het einde van derde week kon ik </w:t>
+      </w:r>
+      <w:r>
+        <w:t xml:space="preserve">mijn prototype al </w:t>
+      </w:r>
+      <w:r>
+        <w:t xml:space="preserve">laten zien, </w:t>
+      </w:r>
+      <w:r>
+        <w:t xml:space="preserve">met het uploaden van bestanden om vervolgens </w:t>
+      </w:r>
+      <w:r>
+        <w:t>te laten om</w:t>
+      </w:r>
+      <w:r>
+        <w:t>zetten naar XML</w:t>
+      </w:r>
+      <w:r>
+        <w:t>, met</w:t>
+      </w:r>
+      <w:r>
+        <w:t xml:space="preserve"> het </w:t>
+      </w:r>
+      <w:r>
+        <w:t xml:space="preserve">luisteren naar </w:t>
+      </w:r>
+      <w:r>
+        <w:t>directory</w:t>
+      </w:r>
+      <w:r>
+        <w:t>. D</w:t>
+      </w:r>
+      <w:r>
+        <w:t xml:space="preserve">at heeft William </w:t>
+      </w:r>
+      <w:r>
+        <w:t xml:space="preserve">ook </w:t>
+      </w:r>
+      <w:r>
+        <w:t>niet verwacht.</w:t>
       </w:r>
       <w:r>
         <w:t xml:space="preserve"> </w:t>
       </w:r>
       <w:r>
-        <w:t xml:space="preserve">Er wordt geen Daily of Sprint Review gedaan, dan </w:t>
-      </w:r>
-      <w:r>
-        <w:t xml:space="preserve">ga </w:t>
-      </w:r>
-      <w:r>
-        <w:t xml:space="preserve">ik zelf </w:t>
-      </w:r>
-      <w:r>
-        <w:t xml:space="preserve">wel </w:t>
-      </w:r>
-      <w:r>
-        <w:t>op.</w:t>
-      </w:r>
-      <w:r>
-        <w:t xml:space="preserve"> Ik ben meer gefocust</w:t>
-      </w:r>
-      <w:r>
-        <w:t>. Aan het einde van de dag ben ik wel helemaal kapot, maar ik vind het waarde</w:t>
-      </w:r>
-      <w:r>
-        <w:t xml:space="preserve"> dat </w:t>
-      </w:r>
-      <w:r>
-        <w:t xml:space="preserve">ik wel wat </w:t>
-      </w:r>
-      <w:r>
-        <w:t xml:space="preserve">heb </w:t>
-      </w:r>
-      <w:r>
-        <w:t>gedaan</w:t>
-      </w:r>
-      <w:r>
-        <w:t xml:space="preserve">. </w:t>
-      </w:r>
-    </w:p>
-    <w:p>
-      <w:pPr>
-        <w:pStyle w:val="Geenafstand"/>
-      </w:pPr>
-    </w:p>
-    <w:p>
-      <w:pPr>
-        <w:pStyle w:val="Geenafstand"/>
-      </w:pPr>
-      <w:r>
-        <w:t>Omdat de opdracht duidelijk is beschreven via de mail</w:t>
-      </w:r>
-      <w:r>
-        <w:t>, is</w:t>
-      </w:r>
-      <w:r>
-        <w:t xml:space="preserve"> de examenopdrachtomschrijving</w:t>
-      </w:r>
-      <w:r>
-        <w:t xml:space="preserve"> aan het einde van </w:t>
-      </w:r>
-      <w:r>
-        <w:t xml:space="preserve">dezelfde </w:t>
-      </w:r>
-      <w:r>
-        <w:t>dag al klaar</w:t>
-      </w:r>
-      <w:r>
-        <w:t>. De tweede week</w:t>
-      </w:r>
-      <w:r>
-        <w:t xml:space="preserve"> ben ik dan</w:t>
-      </w:r>
-      <w:r>
-        <w:t xml:space="preserve"> gefocust op de afgesproken documentaties. In derde week begonnen met het prototype. </w:t>
-      </w:r>
-      <w:r>
-        <w:t>Het is eerste wel even struggelen hoe alles in elkaar zit. Maar h</w:t>
-      </w:r>
-      <w:r>
-        <w:t>et ontwikkelen is veel sneller verlopen dan ik heb verwacht</w:t>
-      </w:r>
-      <w:r>
-        <w:t xml:space="preserve"> omdat ik </w:t>
-      </w:r>
-      <w:r>
-        <w:t xml:space="preserve">die </w:t>
-      </w:r>
-      <w:r>
-        <w:t>opwarmopdracht kan gebruiken</w:t>
-      </w:r>
-      <w:r>
-        <w:t xml:space="preserve">. </w:t>
-      </w:r>
-      <w:r>
-        <w:t xml:space="preserve">Aan het einde van derde week kon ik </w:t>
-      </w:r>
-      <w:r>
-        <w:t xml:space="preserve">mijn prototype al </w:t>
-      </w:r>
-      <w:r>
-        <w:t xml:space="preserve">laten zien, </w:t>
-      </w:r>
-      <w:r>
-        <w:t xml:space="preserve">met het uploaden van bestanden om vervolgens </w:t>
-      </w:r>
-      <w:r>
-        <w:t>te laten om</w:t>
-      </w:r>
-      <w:r>
-        <w:t>zetten naar XML</w:t>
-      </w:r>
-      <w:r>
-        <w:t>, met</w:t>
-      </w:r>
-      <w:r>
-        <w:t xml:space="preserve"> het </w:t>
-      </w:r>
-      <w:r>
-        <w:t xml:space="preserve">luisteren naar </w:t>
-      </w:r>
-      <w:r>
-        <w:t>directory</w:t>
-      </w:r>
-      <w:r>
-        <w:t>. D</w:t>
-      </w:r>
-      <w:r>
-        <w:t xml:space="preserve">at heeft William </w:t>
-      </w:r>
-      <w:r>
-        <w:t xml:space="preserve">ook </w:t>
-      </w:r>
-      <w:r>
-        <w:t>niet verwacht.</w:t>
-      </w:r>
-      <w:r>
         <w:t xml:space="preserve"> </w:t>
       </w:r>
       <w:r>
-        <w:t xml:space="preserve"> </w:t>
-      </w:r>
-      <w:r>
         <w:t xml:space="preserve">         </w:t>
       </w:r>
+      <w:proofErr w:type="spellStart"/>
       <w:r>
         <w:rPr>
           <w:color w:val="FFFFFF" w:themeColor="background1"/>
         </w:rPr>
-        <w:t xml:space="preserve">Asddddddddddddddddddddddddddd asd </w:t>
+        <w:t>Asddddddddddddddddddddddddddd</w:t>
+      </w:r>
+      <w:proofErr w:type="spellEnd"/>
+      <w:r>
+        <w:rPr>
+          <w:color w:val="FFFFFF" w:themeColor="background1"/>
+        </w:rPr>
+        <w:t xml:space="preserve"> </w:t>
+      </w:r>
+      <w:proofErr w:type="spellStart"/>
+      <w:r>
+        <w:rPr>
+          <w:color w:val="FFFFFF" w:themeColor="background1"/>
+        </w:rPr>
+        <w:t>asd</w:t>
+      </w:r>
+      <w:proofErr w:type="spellEnd"/>
+      <w:r>
+        <w:rPr>
+          <w:color w:val="FFFFFF" w:themeColor="background1"/>
+        </w:rPr>
+        <w:t xml:space="preserve"> </w:t>
       </w:r>
     </w:p>
     <w:p>
@@ -7566,9 +7559,7 @@
 </file>
 
 <file path=customXml/item1.xml><?xml version="1.0" encoding="utf-8"?>
-<p:properties xmlns:p="http://schemas.microsoft.com/office/2006/metadata/properties" xmlns:xsi="http://www.w3.org/2001/XMLSchema-instance" xmlns:pc="http://schemas.microsoft.com/office/infopath/2007/PartnerControls">
-  <documentManagement/>
-</p:properties>
+<b:Sources xmlns:b="http://schemas.openxmlformats.org/officeDocument/2006/bibliography" xmlns="http://schemas.openxmlformats.org/officeDocument/2006/bibliography" SelectedStyle="\APASixthEditionOfficeOnline.xsl" StyleName="APA" Version="6"/>
 </file>
 
 <file path=customXml/item2.xml><?xml version="1.0" encoding="utf-8"?>
@@ -7710,7 +7701,9 @@
 </file>
 
 <file path=customXml/item3.xml><?xml version="1.0" encoding="utf-8"?>
-<b:Sources xmlns:b="http://schemas.openxmlformats.org/officeDocument/2006/bibliography" xmlns="http://schemas.openxmlformats.org/officeDocument/2006/bibliography" SelectedStyle="\APASixthEditionOfficeOnline.xsl" StyleName="APA" Version="6"/>
+<p:properties xmlns:p="http://schemas.microsoft.com/office/2006/metadata/properties" xmlns:xsi="http://www.w3.org/2001/XMLSchema-instance" xmlns:pc="http://schemas.microsoft.com/office/infopath/2007/PartnerControls">
+  <documentManagement/>
+</p:properties>
 </file>
 
 <file path=customXml/item4.xml><?xml version="1.0" encoding="utf-8"?>
@@ -7723,10 +7716,9 @@
 </file>
 
 <file path=customXml/itemProps1.xml><?xml version="1.0" encoding="utf-8"?>
-<ds:datastoreItem xmlns:ds="http://schemas.openxmlformats.org/officeDocument/2006/customXml" ds:itemID="{B84CF166-3C96-4F74-8D51-951AB351D85B}">
+<ds:datastoreItem xmlns:ds="http://schemas.openxmlformats.org/officeDocument/2006/customXml" ds:itemID="{C2468AB0-D4DD-490F-805C-562EE72AACC3}">
   <ds:schemaRefs>
-    <ds:schemaRef ds:uri="http://schemas.microsoft.com/office/2006/metadata/properties"/>
-    <ds:schemaRef ds:uri="http://schemas.microsoft.com/office/infopath/2007/PartnerControls"/>
+    <ds:schemaRef ds:uri="http://schemas.openxmlformats.org/officeDocument/2006/bibliography"/>
   </ds:schemaRefs>
 </ds:datastoreItem>
 </file>
@@ -7750,9 +7742,10 @@
 </file>
 
 <file path=customXml/itemProps3.xml><?xml version="1.0" encoding="utf-8"?>
-<ds:datastoreItem xmlns:ds="http://schemas.openxmlformats.org/officeDocument/2006/customXml" ds:itemID="{C2468AB0-D4DD-490F-805C-562EE72AACC3}">
+<ds:datastoreItem xmlns:ds="http://schemas.openxmlformats.org/officeDocument/2006/customXml" ds:itemID="{B84CF166-3C96-4F74-8D51-951AB351D85B}">
   <ds:schemaRefs>
-    <ds:schemaRef ds:uri="http://schemas.openxmlformats.org/officeDocument/2006/bibliography"/>
+    <ds:schemaRef ds:uri="http://schemas.microsoft.com/office/2006/metadata/properties"/>
+    <ds:schemaRef ds:uri="http://schemas.microsoft.com/office/infopath/2007/PartnerControls"/>
   </ds:schemaRefs>
 </ds:datastoreItem>
 </file>

</xml_diff>